<commit_message>
Solve problem 02 My Tunes Shop from 19Jan2015
</commit_message>
<xml_diff>
--- a/Practice/Exams/OOP-Exam-19Jan2015/02. MyTunes Shop_Task.docx
+++ b/Practice/Exams/OOP-Exam-19Jan2015/02. MyTunes Shop_Task.docx
@@ -8,17 +8,20 @@
         <w:jc w:val="center"/>
         <w:rPr>
           <w:noProof/>
-        </w:rPr>
-      </w:pPr>
-      <w:r>
-        <w:rPr>
-          <w:noProof/>
+          <w:highlight w:val="green"/>
+        </w:rPr>
+      </w:pPr>
+      <w:r>
+        <w:rPr>
+          <w:noProof/>
+          <w:highlight w:val="green"/>
         </w:rPr>
         <w:t xml:space="preserve">Problem 2 – </w:t>
       </w:r>
       <w:r>
         <w:rPr>
           <w:noProof/>
+          <w:highlight w:val="green"/>
         </w:rPr>
         <w:t>MyTunes Shop</w:t>
       </w:r>
@@ -33,42 +36,49 @@
       <w:r>
         <w:rPr>
           <w:noProof/>
+          <w:highlight w:val="green"/>
         </w:rPr>
         <w:t>The local community is really happy by your imp</w:t>
       </w:r>
       <w:r>
         <w:rPr>
           <w:noProof/>
+          <w:highlight w:val="green"/>
         </w:rPr>
         <w:t>lementation of the music shop</w:t>
       </w:r>
       <w:r>
         <w:rPr>
           <w:noProof/>
+          <w:highlight w:val="green"/>
         </w:rPr>
         <w:t xml:space="preserve">. </w:t>
       </w:r>
       <w:r>
         <w:rPr>
           <w:noProof/>
+          <w:highlight w:val="green"/>
         </w:rPr>
         <w:t>It is thriving and has a lot of customers. Your fame as a developer</w:t>
       </w:r>
       <w:r>
         <w:rPr>
           <w:noProof/>
+          <w:highlight w:val="green"/>
         </w:rPr>
         <w:t xml:space="preserve"> and musician</w:t>
       </w:r>
       <w:r>
         <w:rPr>
           <w:noProof/>
+          <w:highlight w:val="green"/>
         </w:rPr>
         <w:t xml:space="preserve"> has spread throughout the whole neighborhood.</w:t>
       </w:r>
       <w:r>
         <w:rPr>
           <w:noProof/>
+          <w:highlight w:val="green"/>
         </w:rPr>
         <w:t xml:space="preserve"> Now the people have assigned you another similar task. You've got to help build a system for selling songs and albums for a local shop called </w:t>
       </w:r>
@@ -76,12 +86,14 @@
         <w:rPr>
           <w:b/>
           <w:noProof/>
+          <w:highlight w:val="green"/>
         </w:rPr>
         <w:t>MyTunes</w:t>
       </w:r>
       <w:r>
         <w:rPr>
           <w:noProof/>
+          <w:highlight w:val="green"/>
         </w:rPr>
         <w:t>. Someone has previously worked on it but didn't manage to finish it on time.</w:t>
       </w:r>
@@ -96,6 +108,7 @@
       <w:r>
         <w:rPr>
           <w:noProof/>
+          <w:highlight w:val="green"/>
         </w:rPr>
         <w:t xml:space="preserve">The system consists of </w:t>
       </w:r>
@@ -103,12 +116,14 @@
         <w:rPr>
           <w:b/>
           <w:noProof/>
+          <w:highlight w:val="green"/>
         </w:rPr>
         <w:t>songs</w:t>
       </w:r>
       <w:r>
         <w:rPr>
           <w:noProof/>
+          <w:highlight w:val="green"/>
         </w:rPr>
         <w:t xml:space="preserve">, </w:t>
       </w:r>
@@ -116,12 +131,14 @@
         <w:rPr>
           <w:b/>
           <w:noProof/>
+          <w:highlight w:val="green"/>
         </w:rPr>
         <w:t>performers</w:t>
       </w:r>
       <w:r>
         <w:rPr>
           <w:noProof/>
+          <w:highlight w:val="green"/>
         </w:rPr>
         <w:t xml:space="preserve">, and </w:t>
       </w:r>
@@ -129,18 +146,21 @@
         <w:rPr>
           <w:b/>
           <w:noProof/>
+          <w:highlight w:val="green"/>
         </w:rPr>
         <w:t>albums</w:t>
       </w:r>
       <w:r>
         <w:rPr>
           <w:noProof/>
+          <w:highlight w:val="green"/>
         </w:rPr>
         <w:t>.</w:t>
       </w:r>
       <w:r>
         <w:rPr>
           <w:noProof/>
+          <w:highlight w:val="green"/>
         </w:rPr>
         <w:t xml:space="preserve"> Songs and albums are some types of </w:t>
       </w:r>
@@ -148,12 +168,14 @@
         <w:rPr>
           <w:b/>
           <w:noProof/>
+          <w:highlight w:val="green"/>
         </w:rPr>
         <w:t>media</w:t>
       </w:r>
       <w:r>
         <w:rPr>
           <w:noProof/>
+          <w:highlight w:val="green"/>
         </w:rPr>
         <w:t>.</w:t>
       </w:r>
@@ -168,11 +190,13 @@
         <w:jc w:val="left"/>
         <w:rPr>
           <w:noProof/>
-        </w:rPr>
-      </w:pPr>
-      <w:r>
-        <w:rPr>
-          <w:noProof/>
+          <w:highlight w:val="green"/>
+        </w:rPr>
+      </w:pPr>
+      <w:r>
+        <w:rPr>
+          <w:noProof/>
+          <w:highlight w:val="green"/>
         </w:rPr>
         <w:t>A</w:t>
       </w:r>
@@ -180,6 +204,7 @@
         <w:rPr>
           <w:b/>
           <w:noProof/>
+          <w:highlight w:val="green"/>
         </w:rPr>
         <w:t xml:space="preserve"> m</w:t>
       </w:r>
@@ -187,12 +212,14 @@
         <w:rPr>
           <w:b/>
           <w:noProof/>
+          <w:highlight w:val="green"/>
         </w:rPr>
         <w:t>edia</w:t>
       </w:r>
       <w:r>
         <w:rPr>
           <w:noProof/>
+          <w:highlight w:val="green"/>
         </w:rPr>
         <w:t xml:space="preserve"> is basically something which the shop can sell and has a </w:t>
       </w:r>
@@ -200,12 +227,14 @@
         <w:rPr>
           <w:b/>
           <w:noProof/>
+          <w:highlight w:val="green"/>
         </w:rPr>
         <w:t>title</w:t>
       </w:r>
       <w:r>
         <w:rPr>
           <w:noProof/>
+          <w:highlight w:val="green"/>
         </w:rPr>
         <w:t xml:space="preserve"> and </w:t>
       </w:r>
@@ -213,12 +242,14 @@
         <w:rPr>
           <w:b/>
           <w:noProof/>
+          <w:highlight w:val="green"/>
         </w:rPr>
         <w:t>price</w:t>
       </w:r>
       <w:r>
         <w:rPr>
           <w:noProof/>
+          <w:highlight w:val="green"/>
         </w:rPr>
         <w:t>.</w:t>
       </w:r>
@@ -233,11 +264,13 @@
         <w:jc w:val="left"/>
         <w:rPr>
           <w:noProof/>
-        </w:rPr>
-      </w:pPr>
-      <w:r>
-        <w:rPr>
-          <w:noProof/>
+          <w:highlight w:val="green"/>
+        </w:rPr>
+      </w:pPr>
+      <w:r>
+        <w:rPr>
+          <w:noProof/>
+          <w:highlight w:val="green"/>
         </w:rPr>
         <w:t xml:space="preserve">A </w:t>
       </w:r>
@@ -245,18 +278,21 @@
         <w:rPr>
           <w:b/>
           <w:noProof/>
+          <w:highlight w:val="green"/>
         </w:rPr>
         <w:t>song</w:t>
       </w:r>
       <w:r>
         <w:rPr>
           <w:noProof/>
+          <w:highlight w:val="green"/>
         </w:rPr>
         <w:t xml:space="preserve"> is the smallest unit the shop can sell. Each song has </w:t>
       </w:r>
       <w:r>
         <w:rPr>
           <w:noProof/>
+          <w:highlight w:val="green"/>
         </w:rPr>
         <w:t xml:space="preserve">a </w:t>
       </w:r>
@@ -264,12 +300,14 @@
         <w:rPr>
           <w:b/>
           <w:noProof/>
+          <w:highlight w:val="green"/>
         </w:rPr>
         <w:t>title</w:t>
       </w:r>
       <w:r>
         <w:rPr>
           <w:noProof/>
+          <w:highlight w:val="green"/>
         </w:rPr>
         <w:t xml:space="preserve">, </w:t>
       </w:r>
@@ -277,12 +315,14 @@
         <w:rPr>
           <w:b/>
           <w:noProof/>
+          <w:highlight w:val="green"/>
         </w:rPr>
         <w:t>price</w:t>
       </w:r>
       <w:r>
         <w:rPr>
           <w:noProof/>
+          <w:highlight w:val="green"/>
         </w:rPr>
         <w:t xml:space="preserve">, </w:t>
       </w:r>
@@ -290,12 +330,14 @@
         <w:rPr>
           <w:b/>
           <w:noProof/>
+          <w:highlight w:val="green"/>
         </w:rPr>
         <w:t>performer</w:t>
       </w:r>
       <w:r>
         <w:rPr>
           <w:noProof/>
+          <w:highlight w:val="green"/>
         </w:rPr>
         <w:t xml:space="preserve">, </w:t>
       </w:r>
@@ -303,12 +345,14 @@
         <w:rPr>
           <w:b/>
           <w:noProof/>
+          <w:highlight w:val="green"/>
         </w:rPr>
         <w:t>genre</w:t>
       </w:r>
       <w:r>
         <w:rPr>
           <w:noProof/>
+          <w:highlight w:val="green"/>
         </w:rPr>
         <w:t xml:space="preserve">, and </w:t>
       </w:r>
@@ -316,24 +360,28 @@
         <w:rPr>
           <w:b/>
           <w:noProof/>
+          <w:highlight w:val="green"/>
         </w:rPr>
         <w:t>release year</w:t>
       </w:r>
       <w:r>
         <w:rPr>
           <w:noProof/>
+          <w:highlight w:val="green"/>
         </w:rPr>
         <w:t>.</w:t>
       </w:r>
       <w:r>
         <w:rPr>
           <w:noProof/>
+          <w:highlight w:val="green"/>
         </w:rPr>
         <w:t xml:space="preserve"> </w:t>
       </w:r>
       <w:r>
         <w:rPr>
           <w:noProof/>
+          <w:highlight w:val="green"/>
         </w:rPr>
         <w:t xml:space="preserve">Songs may exist in </w:t>
       </w:r>
@@ -341,12 +389,14 @@
         <w:rPr>
           <w:b/>
           <w:noProof/>
+          <w:highlight w:val="green"/>
         </w:rPr>
         <w:t>albums</w:t>
       </w:r>
       <w:r>
         <w:rPr>
           <w:noProof/>
+          <w:highlight w:val="green"/>
         </w:rPr>
         <w:t>.</w:t>
       </w:r>
@@ -361,11 +411,13 @@
         <w:jc w:val="left"/>
         <w:rPr>
           <w:noProof/>
-        </w:rPr>
-      </w:pPr>
-      <w:r>
-        <w:rPr>
-          <w:noProof/>
+          <w:highlight w:val="green"/>
+        </w:rPr>
+      </w:pPr>
+      <w:r>
+        <w:rPr>
+          <w:noProof/>
+          <w:highlight w:val="green"/>
         </w:rPr>
         <w:t xml:space="preserve">A </w:t>
       </w:r>
@@ -373,24 +425,28 @@
         <w:rPr>
           <w:b/>
           <w:noProof/>
+          <w:highlight w:val="green"/>
         </w:rPr>
         <w:t>performer</w:t>
       </w:r>
       <w:r>
         <w:rPr>
           <w:noProof/>
+          <w:highlight w:val="green"/>
         </w:rPr>
         <w:t xml:space="preserve"> has a name</w:t>
       </w:r>
       <w:r>
         <w:rPr>
           <w:noProof/>
+          <w:highlight w:val="green"/>
         </w:rPr>
         <w:t xml:space="preserve"> and some songs</w:t>
       </w:r>
       <w:r>
         <w:rPr>
           <w:noProof/>
+          <w:highlight w:val="green"/>
         </w:rPr>
         <w:t xml:space="preserve">. It can be a </w:t>
       </w:r>
@@ -398,12 +454,14 @@
         <w:rPr>
           <w:b/>
           <w:noProof/>
+          <w:highlight w:val="green"/>
         </w:rPr>
         <w:t xml:space="preserve">singer </w:t>
       </w:r>
       <w:r>
         <w:rPr>
           <w:noProof/>
+          <w:highlight w:val="green"/>
         </w:rPr>
         <w:t xml:space="preserve">or a </w:t>
       </w:r>
@@ -411,12 +469,14 @@
         <w:rPr>
           <w:b/>
           <w:noProof/>
+          <w:highlight w:val="green"/>
         </w:rPr>
         <w:t>band</w:t>
       </w:r>
       <w:r>
         <w:rPr>
           <w:noProof/>
+          <w:highlight w:val="green"/>
         </w:rPr>
         <w:t>. Bands hold information about their members' names.</w:t>
       </w:r>
@@ -431,6 +491,7 @@
       <w:r>
         <w:rPr>
           <w:noProof/>
+          <w:highlight w:val="green"/>
         </w:rPr>
         <w:t xml:space="preserve">Some things in the shop </w:t>
       </w:r>
@@ -438,12 +499,14 @@
         <w:rPr>
           <w:b/>
           <w:noProof/>
+          <w:highlight w:val="green"/>
         </w:rPr>
         <w:t>can be rated</w:t>
       </w:r>
       <w:r>
         <w:rPr>
           <w:noProof/>
+          <w:highlight w:val="green"/>
         </w:rPr>
         <w:t>. They contain information about the ratings they've got. A rating is simply a number between one and five.</w:t>
       </w:r>
@@ -458,6 +521,7 @@
       <w:r>
         <w:rPr>
           <w:noProof/>
+          <w:highlight w:val="green"/>
         </w:rPr>
         <w:t>The system currently supports the following functionality:</w:t>
       </w:r>
@@ -472,12 +536,14 @@
         <w:jc w:val="left"/>
         <w:rPr>
           <w:noProof/>
+          <w:highlight w:val="green"/>
         </w:rPr>
       </w:pPr>
       <w:r>
         <w:rPr>
           <w:b/>
           <w:noProof/>
+          <w:highlight w:val="green"/>
         </w:rPr>
         <w:t>Song</w:t>
       </w:r>
@@ -485,24 +551,28 @@
         <w:rPr>
           <w:b/>
           <w:noProof/>
+          <w:highlight w:val="green"/>
         </w:rPr>
         <w:t xml:space="preserve"> </w:t>
       </w:r>
       <w:r>
         <w:rPr>
           <w:noProof/>
+          <w:highlight w:val="green"/>
         </w:rPr>
         <w:t xml:space="preserve">is a type of </w:t>
       </w:r>
       <w:r>
         <w:rPr>
           <w:noProof/>
+          <w:highlight w:val="green"/>
         </w:rPr>
         <w:t>media which contains basic information about its artist, duration, etc</w:t>
       </w:r>
       <w:r>
         <w:rPr>
           <w:noProof/>
+          <w:highlight w:val="green"/>
         </w:rPr>
         <w:t>.</w:t>
       </w:r>
@@ -517,30 +587,35 @@
         <w:jc w:val="left"/>
         <w:rPr>
           <w:noProof/>
+          <w:highlight w:val="green"/>
         </w:rPr>
       </w:pPr>
       <w:r>
         <w:rPr>
           <w:b/>
           <w:noProof/>
+          <w:highlight w:val="green"/>
         </w:rPr>
         <w:t>Singer</w:t>
       </w:r>
       <w:r>
         <w:rPr>
           <w:noProof/>
+          <w:highlight w:val="green"/>
         </w:rPr>
         <w:t xml:space="preserve"> is a type of perform</w:t>
       </w:r>
       <w:r>
         <w:rPr>
           <w:noProof/>
+          <w:highlight w:val="green"/>
         </w:rPr>
         <w:t>er which has only one name</w:t>
       </w:r>
       <w:r>
         <w:rPr>
           <w:noProof/>
+          <w:highlight w:val="green"/>
         </w:rPr>
         <w:t>.</w:t>
       </w:r>
@@ -618,15 +693,7 @@
         <w:rPr>
           <w:noProof/>
         </w:rPr>
-        <w:t>new singer to</w:t>
-      </w:r>
-      <w:bookmarkStart w:id="0" w:name="_GoBack"/>
-      <w:bookmarkEnd w:id="0"/>
-      <w:r>
-        <w:rPr>
-          <w:noProof/>
-        </w:rPr>
-        <w:t xml:space="preserve"> the database</w:t>
+        <w:t>new singer to the database</w:t>
       </w:r>
     </w:p>
     <w:p>
@@ -940,12 +1007,14 @@
       <w:r>
         <w:rPr>
           <w:noProof/>
+          <w:highlight w:val="green"/>
         </w:rPr>
         <w:t>The engine skips all invalid commands. It also handles invalid data passed as the command parameters.</w:t>
       </w:r>
       <w:r>
         <w:rPr>
           <w:noProof/>
+          <w:highlight w:val="green"/>
         </w:rPr>
         <w:t xml:space="preserve"> Commands can be separated by colons ("</w:t>
       </w:r>
@@ -953,12 +1022,14 @@
         <w:rPr>
           <w:b/>
           <w:noProof/>
+          <w:highlight w:val="green"/>
         </w:rPr>
         <w:t>:</w:t>
       </w:r>
       <w:r>
         <w:rPr>
           <w:noProof/>
+          <w:highlight w:val="green"/>
         </w:rPr>
         <w:t>") and / or semicolons ("</w:t>
       </w:r>
@@ -966,12 +1037,14 @@
         <w:rPr>
           <w:b/>
           <w:noProof/>
+          <w:highlight w:val="green"/>
         </w:rPr>
         <w:t>;</w:t>
       </w:r>
       <w:r>
         <w:rPr>
           <w:noProof/>
+          <w:highlight w:val="green"/>
         </w:rPr>
         <w:t>").</w:t>
       </w:r>
@@ -986,18 +1059,21 @@
       <w:r>
         <w:rPr>
           <w:noProof/>
+          <w:highlight w:val="green"/>
         </w:rPr>
         <w:t xml:space="preserve">You are also given a simple printer utility which makes printing </w:t>
       </w:r>
       <w:r>
         <w:rPr>
           <w:noProof/>
+          <w:highlight w:val="green"/>
         </w:rPr>
         <w:t>messages</w:t>
       </w:r>
       <w:r>
         <w:rPr>
           <w:noProof/>
+          <w:highlight w:val="green"/>
         </w:rPr>
         <w:t xml:space="preserve"> easier.</w:t>
       </w:r>
@@ -1012,6 +1088,7 @@
       <w:r>
         <w:rPr>
           <w:noProof/>
+          <w:highlight w:val="green"/>
         </w:rPr>
         <w:t xml:space="preserve">Your task is to study how the system currently works and to extend it, using the </w:t>
       </w:r>
@@ -1019,12 +1096,14 @@
         <w:rPr>
           <w:b/>
           <w:noProof/>
+          <w:highlight w:val="green"/>
         </w:rPr>
         <w:t>best practices</w:t>
       </w:r>
       <w:r>
         <w:rPr>
           <w:noProof/>
+          <w:highlight w:val="green"/>
         </w:rPr>
         <w:t xml:space="preserve"> of </w:t>
       </w:r>
@@ -1032,18 +1111,21 @@
         <w:rPr>
           <w:b/>
           <w:noProof/>
+          <w:highlight w:val="green"/>
         </w:rPr>
         <w:t>Object-Oriented Design (OOD)</w:t>
       </w:r>
       <w:r>
         <w:rPr>
           <w:noProof/>
+          <w:highlight w:val="green"/>
         </w:rPr>
         <w:t xml:space="preserve"> </w:t>
       </w:r>
       <w:r>
         <w:rPr>
           <w:noProof/>
+          <w:highlight w:val="green"/>
         </w:rPr>
         <w:t xml:space="preserve">and </w:t>
       </w:r>
@@ -1051,12 +1133,14 @@
         <w:rPr>
           <w:b/>
           <w:noProof/>
+          <w:highlight w:val="green"/>
         </w:rPr>
         <w:t>Object-Oriented Programming (OOP)</w:t>
       </w:r>
       <w:r>
         <w:rPr>
           <w:noProof/>
+          <w:highlight w:val="green"/>
         </w:rPr>
         <w:t xml:space="preserve">. You have to use </w:t>
       </w:r>
@@ -1064,12 +1148,14 @@
         <w:rPr>
           <w:b/>
           <w:noProof/>
+          <w:highlight w:val="green"/>
         </w:rPr>
         <w:t>OOP principles</w:t>
       </w:r>
       <w:r>
         <w:rPr>
           <w:noProof/>
+          <w:highlight w:val="green"/>
         </w:rPr>
         <w:t xml:space="preserve"> in order to </w:t>
       </w:r>
@@ -1077,12 +1163,14 @@
         <w:rPr>
           <w:b/>
           <w:noProof/>
+          <w:highlight w:val="green"/>
         </w:rPr>
         <w:t>avoid code repetition</w:t>
       </w:r>
       <w:r>
         <w:rPr>
           <w:noProof/>
+          <w:highlight w:val="green"/>
         </w:rPr>
         <w:t xml:space="preserve"> and </w:t>
       </w:r>
@@ -1090,12 +1178,14 @@
         <w:rPr>
           <w:b/>
           <w:noProof/>
+          <w:highlight w:val="green"/>
         </w:rPr>
         <w:t>allow code reuse</w:t>
       </w:r>
       <w:r>
         <w:rPr>
           <w:noProof/>
+          <w:highlight w:val="green"/>
         </w:rPr>
         <w:t>.</w:t>
       </w:r>
@@ -1113,6 +1203,7 @@
           <w:rFonts w:asciiTheme="minorHAnsi" w:hAnsiTheme="minorHAnsi"/>
           <w:b/>
           <w:noProof/>
+          <w:highlight w:val="green"/>
         </w:rPr>
         <w:t xml:space="preserve">You are </w:t>
       </w:r>
@@ -1121,6 +1212,7 @@
           <w:rFonts w:asciiTheme="minorHAnsi" w:hAnsiTheme="minorHAnsi"/>
           <w:b/>
           <w:noProof/>
+          <w:highlight w:val="green"/>
           <w:u w:val="single"/>
         </w:rPr>
         <w:t>NOT</w:t>
@@ -1130,6 +1222,7 @@
           <w:rFonts w:asciiTheme="minorHAnsi" w:hAnsiTheme="minorHAnsi"/>
           <w:b/>
           <w:noProof/>
+          <w:highlight w:val="green"/>
         </w:rPr>
         <w:t xml:space="preserve"> allowed to change any of the provided classes or interfaces</w:t>
       </w:r>
@@ -1137,6 +1230,7 @@
         <w:rPr>
           <w:rFonts w:asciiTheme="minorHAnsi" w:hAnsiTheme="minorHAnsi"/>
           <w:noProof/>
+          <w:highlight w:val="green"/>
         </w:rPr>
         <w:t xml:space="preserve">. You may edit </w:t>
       </w:r>
@@ -1145,6 +1239,7 @@
           <w:rFonts w:asciiTheme="minorHAnsi" w:hAnsiTheme="minorHAnsi"/>
           <w:b/>
           <w:noProof/>
+          <w:highlight w:val="green"/>
         </w:rPr>
         <w:t>only one line</w:t>
       </w:r>
@@ -1152,6 +1247,7 @@
         <w:rPr>
           <w:rFonts w:asciiTheme="minorHAnsi" w:hAnsiTheme="minorHAnsi"/>
           <w:noProof/>
+          <w:highlight w:val="green"/>
         </w:rPr>
         <w:t xml:space="preserve"> in the </w:t>
       </w:r>
@@ -1160,6 +1256,7 @@
           <w:rFonts w:asciiTheme="minorHAnsi" w:hAnsiTheme="minorHAnsi"/>
           <w:b/>
           <w:noProof/>
+          <w:highlight w:val="green"/>
         </w:rPr>
         <w:t>Main()</w:t>
       </w:r>
@@ -1167,6 +1264,7 @@
         <w:rPr>
           <w:rFonts w:asciiTheme="minorHAnsi" w:hAnsiTheme="minorHAnsi"/>
           <w:noProof/>
+          <w:highlight w:val="green"/>
         </w:rPr>
         <w:t xml:space="preserve"> method.</w:t>
       </w:r>
@@ -1174,6 +1272,7 @@
         <w:rPr>
           <w:rFonts w:asciiTheme="minorHAnsi" w:hAnsiTheme="minorHAnsi"/>
           <w:noProof/>
+          <w:highlight w:val="green"/>
         </w:rPr>
         <w:t xml:space="preserve"> Additionally you are allowed to edit the </w:t>
       </w:r>
@@ -1182,6 +1281,7 @@
           <w:rFonts w:asciiTheme="minorHAnsi" w:hAnsiTheme="minorHAnsi"/>
           <w:b/>
           <w:noProof/>
+          <w:highlight w:val="green"/>
         </w:rPr>
         <w:t>Song</w:t>
       </w:r>
@@ -1189,6 +1289,7 @@
         <w:rPr>
           <w:rFonts w:asciiTheme="minorHAnsi" w:hAnsiTheme="minorHAnsi"/>
           <w:noProof/>
+          <w:highlight w:val="green"/>
         </w:rPr>
         <w:t xml:space="preserve"> class and </w:t>
       </w:r>
@@ -1197,6 +1298,7 @@
           <w:rFonts w:asciiTheme="minorHAnsi" w:hAnsiTheme="minorHAnsi"/>
           <w:b/>
           <w:noProof/>
+          <w:highlight w:val="green"/>
         </w:rPr>
         <w:t>ISong</w:t>
       </w:r>
@@ -1204,6 +1306,7 @@
         <w:rPr>
           <w:rFonts w:asciiTheme="minorHAnsi" w:hAnsiTheme="minorHAnsi"/>
           <w:noProof/>
+          <w:highlight w:val="green"/>
         </w:rPr>
         <w:t xml:space="preserve"> Interface.</w:t>
       </w:r>
@@ -1218,14 +1321,22 @@
       <w:r>
         <w:rPr>
           <w:noProof/>
+          <w:highlight w:val="green"/>
         </w:rPr>
         <w:t>You should implement a set of things, given below. You should also implement a way for the engine to recognize the new commands that will be available in the new, extended version of the system.</w:t>
       </w:r>
       <w:r>
         <w:rPr>
           <w:noProof/>
-        </w:rPr>
-        <w:t xml:space="preserve"> Refer to the sample input and output to get more information about how the engine will have to work. </w:t>
+          <w:highlight w:val="green"/>
+        </w:rPr>
+        <w:t xml:space="preserve"> Refer to the sample input and output to get more information about how the engine will have to work.</w:t>
+      </w:r>
+      <w:r>
+        <w:rPr>
+          <w:noProof/>
+        </w:rPr>
+        <w:t xml:space="preserve"> </w:t>
       </w:r>
     </w:p>
     <w:p>
@@ -1314,8 +1425,20 @@
         <w:rPr>
           <w:noProof/>
         </w:rPr>
-        <w:t xml:space="preserve"> with the message "The song must be rateable."</w:t>
-      </w:r>
+        <w:t xml:space="preserve"> with the message </w:t>
+      </w:r>
+      <w:bookmarkStart w:id="0" w:name="OLE_LINK7"/>
+      <w:bookmarkStart w:id="1" w:name="OLE_LINK8"/>
+      <w:bookmarkStart w:id="2" w:name="OLE_LINK9"/>
+      <w:r>
+        <w:rPr>
+          <w:noProof/>
+        </w:rPr>
+        <w:t>"The song must be rateable."</w:t>
+      </w:r>
+      <w:bookmarkEnd w:id="0"/>
+      <w:bookmarkEnd w:id="1"/>
+      <w:bookmarkEnd w:id="2"/>
     </w:p>
     <w:p>
       <w:pPr>
@@ -1387,7 +1510,27 @@
           <w:b/>
           <w:noProof/>
         </w:rPr>
-        <w:t xml:space="preserve">"The rating has been added successfully." </w:t>
+        <w:t>"</w:t>
+      </w:r>
+      <w:bookmarkStart w:id="3" w:name="OLE_LINK4"/>
+      <w:bookmarkStart w:id="4" w:name="OLE_LINK5"/>
+      <w:bookmarkStart w:id="5" w:name="OLE_LINK6"/>
+      <w:r>
+        <w:rPr>
+          <w:b/>
+          <w:noProof/>
+        </w:rPr>
+        <w:t>The rating has been added successfully.</w:t>
+      </w:r>
+      <w:bookmarkEnd w:id="3"/>
+      <w:bookmarkEnd w:id="4"/>
+      <w:bookmarkEnd w:id="5"/>
+      <w:r>
+        <w:rPr>
+          <w:b/>
+          <w:noProof/>
+        </w:rPr>
+        <w:t xml:space="preserve">" </w:t>
       </w:r>
     </w:p>
     <w:p>
@@ -2865,6 +3008,9 @@
                 <w:szCs w:val="16"/>
               </w:rPr>
             </w:pPr>
+            <w:bookmarkStart w:id="6" w:name="OLE_LINK12"/>
+            <w:bookmarkStart w:id="7" w:name="OLE_LINK10"/>
+            <w:bookmarkStart w:id="8" w:name="OLE_LINK11"/>
             <w:r>
               <w:rPr>
                 <w:rFonts w:ascii="Consolas" w:hAnsi="Consolas" w:cs="Consolas"/>
@@ -3177,6 +3323,11 @@
                 <w:szCs w:val="16"/>
               </w:rPr>
             </w:pPr>
+            <w:bookmarkStart w:id="9" w:name="OLE_LINK1"/>
+            <w:bookmarkStart w:id="10" w:name="OLE_LINK2"/>
+            <w:bookmarkStart w:id="11" w:name="OLE_LINK3"/>
+            <w:bookmarkStart w:id="12" w:name="OLE_LINK13"/>
+            <w:bookmarkStart w:id="13" w:name="OLE_LINK14"/>
             <w:r>
               <w:rPr>
                 <w:rFonts w:ascii="Consolas" w:hAnsi="Consolas" w:cs="Consolas"/>
@@ -3203,6 +3354,15 @@
                 <w:szCs w:val="16"/>
               </w:rPr>
             </w:pPr>
+            <w:bookmarkStart w:id="14" w:name="_GoBack"/>
+            <w:bookmarkEnd w:id="7"/>
+            <w:bookmarkEnd w:id="8"/>
+            <w:bookmarkEnd w:id="9"/>
+            <w:bookmarkEnd w:id="10"/>
+            <w:bookmarkEnd w:id="11"/>
+            <w:bookmarkEnd w:id="12"/>
+            <w:bookmarkEnd w:id="13"/>
+            <w:bookmarkEnd w:id="14"/>
             <w:r>
               <w:rPr>
                 <w:rFonts w:ascii="Consolas" w:hAnsi="Consolas" w:cs="Consolas"/>
@@ -3267,6 +3427,7 @@
               <w:t>report:media;song;7 Years</w:t>
             </w:r>
           </w:p>
+          <w:bookmarkEnd w:id="6"/>
           <w:p>
             <w:pPr>
               <w:pStyle w:val="Heading3"/>
@@ -5914,7 +6075,7 @@
                     <w:sz w:val="18"/>
                     <w:szCs w:val="18"/>
                   </w:rPr>
-                  <w:t>1</w:t>
+                  <w:t>6</w:t>
                 </w:r>
                 <w:r>
                   <w:rPr>
@@ -6059,7 +6220,6 @@
                     <w:noProof/>
                     <w:sz w:val="20"/>
                     <w:szCs w:val="20"/>
-                    <w:lang w:val="en-GB" w:eastAsia="en-GB"/>
                   </w:rPr>
                   <w:drawing>
                     <wp:inline distT="0" distB="0" distL="0" distR="0" wp14:anchorId="1E572936" wp14:editId="10D4CEBE">
@@ -6111,7 +6271,6 @@
                     <w:noProof/>
                     <w:sz w:val="20"/>
                     <w:szCs w:val="20"/>
-                    <w:lang w:val="en-GB" w:eastAsia="en-GB"/>
                   </w:rPr>
                   <w:drawing>
                     <wp:inline distT="0" distB="0" distL="0" distR="0" wp14:anchorId="4F0C057F" wp14:editId="1B3BB500">
@@ -6163,7 +6322,6 @@
                     <w:noProof/>
                     <w:sz w:val="20"/>
                     <w:szCs w:val="20"/>
-                    <w:lang w:val="en-GB" w:eastAsia="en-GB"/>
                   </w:rPr>
                   <w:drawing>
                     <wp:inline distT="0" distB="0" distL="0" distR="0" wp14:anchorId="5C9B8F00" wp14:editId="56C9D036">
@@ -6215,7 +6373,6 @@
                     <w:noProof/>
                     <w:sz w:val="20"/>
                     <w:szCs w:val="20"/>
-                    <w:lang w:val="en-GB" w:eastAsia="en-GB"/>
                   </w:rPr>
                   <w:drawing>
                     <wp:inline distT="0" distB="0" distL="0" distR="0" wp14:anchorId="17457FF6" wp14:editId="604AB9C3">
@@ -6267,7 +6424,6 @@
                     <w:noProof/>
                     <w:sz w:val="20"/>
                     <w:szCs w:val="20"/>
-                    <w:lang w:val="en-GB" w:eastAsia="en-GB"/>
                   </w:rPr>
                   <w:drawing>
                     <wp:inline distT="0" distB="0" distL="0" distR="0" wp14:anchorId="2DC54CED" wp14:editId="0524E6D5">
@@ -6319,7 +6475,6 @@
                     <w:noProof/>
                     <w:sz w:val="20"/>
                     <w:szCs w:val="20"/>
-                    <w:lang w:val="en-GB" w:eastAsia="en-GB"/>
                   </w:rPr>
                   <w:drawing>
                     <wp:inline distT="0" distB="0" distL="0" distR="0" wp14:anchorId="73B83ED6" wp14:editId="7E4F8030">
@@ -6371,7 +6526,6 @@
                     <w:noProof/>
                     <w:sz w:val="20"/>
                     <w:szCs w:val="20"/>
-                    <w:lang w:val="en-GB" w:eastAsia="en-GB"/>
                   </w:rPr>
                   <w:drawing>
                     <wp:inline distT="0" distB="0" distL="0" distR="0" wp14:anchorId="4AF5B9BB" wp14:editId="4FE3245B">
@@ -6423,7 +6577,6 @@
                     <w:noProof/>
                     <w:sz w:val="20"/>
                     <w:szCs w:val="20"/>
-                    <w:lang w:val="en-GB" w:eastAsia="en-GB"/>
                   </w:rPr>
                   <w:drawing>
                     <wp:inline distT="0" distB="0" distL="0" distR="0" wp14:anchorId="57F6A6B3" wp14:editId="2C661398">
@@ -6475,7 +6628,6 @@
                     <w:noProof/>
                     <w:sz w:val="20"/>
                     <w:szCs w:val="20"/>
-                    <w:lang w:val="en-GB" w:eastAsia="en-GB"/>
                   </w:rPr>
                   <w:drawing>
                     <wp:inline distT="0" distB="0" distL="0" distR="0" wp14:anchorId="630A7DA4" wp14:editId="2482EB19">
@@ -6527,7 +6679,6 @@
                     <w:noProof/>
                     <w:sz w:val="20"/>
                     <w:szCs w:val="20"/>
-                    <w:lang w:val="en-GB" w:eastAsia="en-GB"/>
                   </w:rPr>
                   <w:drawing>
                     <wp:inline distT="0" distB="0" distL="0" distR="0" wp14:anchorId="4D81F4D9" wp14:editId="0D9B0FB6">
@@ -6601,7 +6752,6 @@
                     <w:noProof/>
                     <w:sz w:val="20"/>
                     <w:szCs w:val="20"/>
-                    <w:lang w:val="en-GB" w:eastAsia="en-GB"/>
                   </w:rPr>
                   <w:drawing>
                     <wp:inline distT="0" distB="0" distL="0" distR="0" wp14:anchorId="35ED2C3E" wp14:editId="66C71353">
@@ -9649,6 +9799,7 @@
       <w:spacing w:line="240" w:lineRule="auto"/>
     </w:pPr>
     <w:tblPr>
+      <w:tblInd w:w="0" w:type="dxa"/>
       <w:tblBorders>
         <w:top w:val="single" w:sz="4" w:space="0" w:color="auto"/>
         <w:left w:val="single" w:sz="4" w:space="0" w:color="auto"/>
@@ -9657,6 +9808,12 @@
         <w:insideH w:val="single" w:sz="4" w:space="0" w:color="auto"/>
         <w:insideV w:val="single" w:sz="4" w:space="0" w:color="auto"/>
       </w:tblBorders>
+      <w:tblCellMar>
+        <w:top w:w="0" w:type="dxa"/>
+        <w:left w:w="108" w:type="dxa"/>
+        <w:bottom w:w="0" w:type="dxa"/>
+        <w:right w:w="108" w:type="dxa"/>
+      </w:tblCellMar>
     </w:tblPr>
   </w:style>
   <w:style w:type="table" w:customStyle="1" w:styleId="GridTable1Light-Accent11">
@@ -9669,6 +9826,7 @@
     <w:tblPr>
       <w:tblStyleRowBandSize w:val="1"/>
       <w:tblStyleColBandSize w:val="1"/>
+      <w:tblInd w:w="0" w:type="dxa"/>
       <w:tblBorders>
         <w:top w:val="single" w:sz="4" w:space="0" w:color="B8CCE4" w:themeColor="accent1" w:themeTint="66"/>
         <w:left w:val="single" w:sz="4" w:space="0" w:color="B8CCE4" w:themeColor="accent1" w:themeTint="66"/>
@@ -9677,6 +9835,12 @@
         <w:insideH w:val="single" w:sz="4" w:space="0" w:color="B8CCE4" w:themeColor="accent1" w:themeTint="66"/>
         <w:insideV w:val="single" w:sz="4" w:space="0" w:color="B8CCE4" w:themeColor="accent1" w:themeTint="66"/>
       </w:tblBorders>
+      <w:tblCellMar>
+        <w:top w:w="0" w:type="dxa"/>
+        <w:left w:w="108" w:type="dxa"/>
+        <w:bottom w:w="0" w:type="dxa"/>
+        <w:right w:w="108" w:type="dxa"/>
+      </w:tblCellMar>
     </w:tblPr>
     <w:tblStylePr w:type="firstRow">
       <w:rPr>
@@ -9725,6 +9889,7 @@
     <w:tblPr>
       <w:tblStyleRowBandSize w:val="1"/>
       <w:tblStyleColBandSize w:val="1"/>
+      <w:tblInd w:w="0" w:type="dxa"/>
       <w:tblBorders>
         <w:top w:val="single" w:sz="4" w:space="0" w:color="E5B8B7" w:themeColor="accent2" w:themeTint="66"/>
         <w:left w:val="single" w:sz="4" w:space="0" w:color="E5B8B7" w:themeColor="accent2" w:themeTint="66"/>
@@ -9733,6 +9898,12 @@
         <w:insideH w:val="single" w:sz="4" w:space="0" w:color="E5B8B7" w:themeColor="accent2" w:themeTint="66"/>
         <w:insideV w:val="single" w:sz="4" w:space="0" w:color="E5B8B7" w:themeColor="accent2" w:themeTint="66"/>
       </w:tblBorders>
+      <w:tblCellMar>
+        <w:top w:w="0" w:type="dxa"/>
+        <w:left w:w="108" w:type="dxa"/>
+        <w:bottom w:w="0" w:type="dxa"/>
+        <w:right w:w="108" w:type="dxa"/>
+      </w:tblCellMar>
     </w:tblPr>
     <w:tblStylePr w:type="firstRow">
       <w:rPr>
@@ -9781,6 +9952,7 @@
     <w:tblPr>
       <w:tblStyleRowBandSize w:val="1"/>
       <w:tblStyleColBandSize w:val="1"/>
+      <w:tblInd w:w="0" w:type="dxa"/>
       <w:tblBorders>
         <w:top w:val="single" w:sz="4" w:space="0" w:color="999999" w:themeColor="text1" w:themeTint="66"/>
         <w:left w:val="single" w:sz="4" w:space="0" w:color="999999" w:themeColor="text1" w:themeTint="66"/>
@@ -9789,6 +9961,12 @@
         <w:insideH w:val="single" w:sz="4" w:space="0" w:color="999999" w:themeColor="text1" w:themeTint="66"/>
         <w:insideV w:val="single" w:sz="4" w:space="0" w:color="999999" w:themeColor="text1" w:themeTint="66"/>
       </w:tblBorders>
+      <w:tblCellMar>
+        <w:top w:w="0" w:type="dxa"/>
+        <w:left w:w="108" w:type="dxa"/>
+        <w:bottom w:w="0" w:type="dxa"/>
+        <w:right w:w="108" w:type="dxa"/>
+      </w:tblCellMar>
     </w:tblPr>
     <w:tblStylePr w:type="firstRow">
       <w:rPr>
@@ -10131,7 +10309,7 @@
 </file>
 
 <file path=customXml/itemProps1.xml><?xml version="1.0" encoding="utf-8"?>
-<ds:datastoreItem xmlns:ds="http://schemas.openxmlformats.org/officeDocument/2006/customXml" ds:itemID="{A99CB1C7-79E9-45D3-821C-89A2A4D31981}">
+<ds:datastoreItem xmlns:ds="http://schemas.openxmlformats.org/officeDocument/2006/customXml" ds:itemID="{303490C6-ECEF-460D-BE41-3CDD1E1B96AD}">
   <ds:schemaRefs>
     <ds:schemaRef ds:uri="http://schemas.openxmlformats.org/officeDocument/2006/bibliography"/>
   </ds:schemaRefs>

</xml_diff>